<commit_message>
refactor: ajustes gerais nos modelos, placeholders e correções de geração da minuta
</commit_message>
<xml_diff>
--- a/src/peticionador/modelos/modelo.docx
+++ b/src/peticionador/modelos/modelo.docx
@@ -43,25 +43,69 @@
           <w:b/>
           <w:bCs/>
         </w:rPr>
-        <w:t>Contrarrazões nº {{NUMERO_CONTRARRAZOES}}/{{ANO_ATUAL}}</w:t>
-      </w:r>
-    </w:p>
-    <w:p>
-      <w:pPr>
-        <w:jc w:val="both"/>
-        <w:rPr>
-          <w:rFonts w:ascii="Times New Roman" w:hAnsi="Times New Roman" w:cs="Times New Roman"/>
-          <w:b/>
-          <w:bCs/>
-        </w:rPr>
-      </w:pPr>
-      <w:r>
-        <w:rPr>
-          <w:rFonts w:ascii="Times New Roman" w:hAnsi="Times New Roman" w:cs="Times New Roman"/>
-          <w:b/>
-          <w:bCs/>
-        </w:rPr>
-        <w:t>Recurso {{TIPO_RECURSO_MAIUSCULO}} nos {{TIPO_ACAO_ORIGINARIA}} nº {{NUM_PROCESSO}}</w:t>
+        <w:t>Contrarrazões nº {{NUMERO_CONTRARRAZOES</w:t>
+      </w:r>
+      <w:proofErr w:type="gramStart"/>
+      <w:r>
+        <w:rPr>
+          <w:rFonts w:ascii="Times New Roman" w:hAnsi="Times New Roman" w:cs="Times New Roman"/>
+          <w:b/>
+          <w:bCs/>
+        </w:rPr>
+        <w:t>}}/</w:t>
+      </w:r>
+      <w:proofErr w:type="gramEnd"/>
+      <w:r>
+        <w:rPr>
+          <w:rFonts w:ascii="Times New Roman" w:hAnsi="Times New Roman" w:cs="Times New Roman"/>
+          <w:b/>
+          <w:bCs/>
+        </w:rPr>
+        <w:t>{{ANO_ATUAL}}</w:t>
+      </w:r>
+    </w:p>
+    <w:p>
+      <w:pPr>
+        <w:jc w:val="both"/>
+        <w:rPr>
+          <w:rFonts w:ascii="Times New Roman" w:hAnsi="Times New Roman" w:cs="Times New Roman"/>
+          <w:b/>
+          <w:bCs/>
+        </w:rPr>
+      </w:pPr>
+      <w:r>
+        <w:rPr>
+          <w:rFonts w:ascii="Times New Roman" w:hAnsi="Times New Roman" w:cs="Times New Roman"/>
+          <w:b/>
+          <w:bCs/>
+        </w:rPr>
+        <w:t>{{TIPO_RECURSO}}</w:t>
+      </w:r>
+    </w:p>
+    <w:p>
+      <w:pPr>
+        <w:jc w:val="both"/>
+        <w:rPr>
+          <w:rFonts w:ascii="Times New Roman" w:hAnsi="Times New Roman" w:cs="Times New Roman"/>
+          <w:b/>
+          <w:bCs/>
+        </w:rPr>
+      </w:pPr>
+      <w:r>
+        <w:rPr>
+          <w:rFonts w:ascii="Times New Roman" w:hAnsi="Times New Roman" w:cs="Times New Roman"/>
+          <w:b/>
+          <w:bCs/>
+        </w:rPr>
+        <w:t>na</w:t>
+      </w:r>
+      <w:r>
+        <w:rPr>
+          <w:rFonts w:ascii="Times New Roman" w:hAnsi="Times New Roman" w:cs="Times New Roman"/>
+          <w:b/>
+          <w:bCs/>
+        </w:rPr>
+        <w:t xml:space="preserve"> {{TIPO_ACAO_ORIGINARIA}} nº {{NUM_PROCESSO}}</w:t>
       </w:r>
     </w:p>
     <w:p>
@@ -134,7 +178,19 @@
         <w:rPr>
           <w:rFonts w:ascii="Times New Roman" w:hAnsi="Times New Roman" w:cs="Times New Roman"/>
         </w:rPr>
-        <w:t>, por meio deste {{NOME_NUCLEO_OU_PROMOTORIA}}, vem apresentar suas</w:t>
+        <w:t xml:space="preserve">, por meio </w:t>
+      </w:r>
+      <w:r>
+        <w:rPr>
+          <w:rFonts w:ascii="Times New Roman" w:hAnsi="Times New Roman" w:cs="Times New Roman"/>
+        </w:rPr>
+        <w:t>desta Procuradoria Especializada em Recursos Constitucionais</w:t>
+      </w:r>
+      <w:r>
+        <w:rPr>
+          <w:rFonts w:ascii="Times New Roman" w:hAnsi="Times New Roman" w:cs="Times New Roman"/>
+        </w:rPr>
+        <w:t>, vem apresentar suas</w:t>
       </w:r>
       <w:r>
         <w:rPr>
@@ -174,7 +230,7 @@
           <w:b/>
           <w:bCs/>
         </w:rPr>
-        <w:t>RECURSO {{TIPO_RECURSO_MAIUSCULO}}</w:t>
+        <w:t>{{TIPO_RECURSO_MAIUSCULO}}</w:t>
       </w:r>
       <w:r>
         <w:rPr>
@@ -212,15 +268,7 @@
           <w:b/>
           <w:bCs/>
         </w:rPr>
-        <w:t xml:space="preserve"> </w:t>
-      </w:r>
-      <w:r>
-        <w:rPr>
-          <w:rFonts w:ascii="Times New Roman" w:hAnsi="Times New Roman" w:cs="Times New Roman"/>
-          <w:b/>
-          <w:bCs/>
-        </w:rPr>
-        <w:t>MAIUSCULO</w:t>
+        <w:t xml:space="preserve"> MAIUSCULO</w:t>
       </w:r>
       <w:r>
         <w:rPr>
@@ -283,7 +331,23 @@
           <w:b/>
           <w:bCs/>
         </w:rPr>
-        <w:t>{{NOME_PROMOTOR}}</w:t>
+        <w:t>[</w:t>
+      </w:r>
+      <w:r>
+        <w:rPr>
+          <w:rFonts w:ascii="Times New Roman" w:hAnsi="Times New Roman" w:cs="Times New Roman"/>
+          <w:b/>
+          <w:bCs/>
+        </w:rPr>
+        <w:t>NOME_PROMOTOR</w:t>
+      </w:r>
+      <w:r>
+        <w:rPr>
+          <w:rFonts w:ascii="Times New Roman" w:hAnsi="Times New Roman" w:cs="Times New Roman"/>
+          <w:b/>
+          <w:bCs/>
+        </w:rPr>
+        <w:t>]</w:t>
       </w:r>
     </w:p>
     <w:p>
@@ -297,38 +361,66 @@
         <w:rPr>
           <w:rFonts w:ascii="Times New Roman" w:hAnsi="Times New Roman" w:cs="Times New Roman"/>
         </w:rPr>
-        <w:t>Promotor(a) de Justiça {{COMPLEMENTO_CARGO_PROMOTOR}}</w:t>
-      </w:r>
-    </w:p>
-    <w:p>
-      <w:pPr>
+        <w:t xml:space="preserve">Promotor(a) de Justiça </w:t>
+      </w:r>
+      <w:r>
+        <w:rPr>
+          <w:rFonts w:ascii="Times New Roman" w:hAnsi="Times New Roman" w:cs="Times New Roman"/>
+        </w:rPr>
+        <w:t>em auxílio</w:t>
+      </w:r>
+    </w:p>
+    <w:p>
+      <w:pPr>
+        <w:shd w:val="clear" w:color="auto" w:fill="FFFFFF"/>
+        <w:spacing w:after="0" w:line="240" w:lineRule="auto"/>
         <w:jc w:val="center"/>
         <w:rPr>
-          <w:rFonts w:ascii="Times New Roman" w:hAnsi="Times New Roman" w:cs="Times New Roman"/>
-        </w:rPr>
-      </w:pPr>
-      <w:r>
-        <w:rPr>
-          <w:rFonts w:ascii="Times New Roman" w:hAnsi="Times New Roman" w:cs="Times New Roman"/>
-        </w:rPr>
-        <w:t>{{INFO_DELEGACAO_PROMOTOR}}</w:t>
-      </w:r>
-    </w:p>
-    <w:p>
-      <w:pPr>
-        <w:jc w:val="both"/>
-        <w:rPr>
-          <w:rFonts w:ascii="Times New Roman" w:hAnsi="Times New Roman" w:cs="Times New Roman"/>
-        </w:rPr>
-      </w:pPr>
-    </w:p>
-    <w:p>
-      <w:pPr>
-        <w:jc w:val="both"/>
-        <w:rPr>
-          <w:rFonts w:ascii="Times New Roman" w:hAnsi="Times New Roman" w:cs="Times New Roman"/>
-        </w:rPr>
-      </w:pPr>
+          <w:rFonts w:ascii="Times New Roman" w:eastAsia="Times New Roman" w:hAnsi="Times New Roman" w:cs="Times New Roman"/>
+          <w:sz w:val="24"/>
+          <w:szCs w:val="24"/>
+          <w:lang w:eastAsia="pt-BR"/>
+        </w:rPr>
+      </w:pPr>
+      <w:r>
+        <w:rPr>
+          <w:rFonts w:ascii="Times New Roman" w:eastAsia="Times New Roman" w:hAnsi="Times New Roman" w:cs="Times New Roman"/>
+          <w:b/>
+          <w:bCs/>
+          <w:i/>
+          <w:iCs/>
+          <w:color w:val="000000"/>
+          <w:sz w:val="24"/>
+          <w:szCs w:val="24"/>
+          <w:lang w:eastAsia="pt-BR"/>
+        </w:rPr>
+        <w:t xml:space="preserve">(por delegação do Procurador-Geral de Justiça – Portaria </w:t>
+      </w:r>
+      <w:proofErr w:type="gramStart"/>
+      <w:r>
+        <w:rPr>
+          <w:rFonts w:ascii="Times New Roman" w:eastAsia="Times New Roman" w:hAnsi="Times New Roman" w:cs="Times New Roman"/>
+          <w:b/>
+          <w:bCs/>
+          <w:i/>
+          <w:iCs/>
+          <w:color w:val="000000"/>
+          <w:sz w:val="24"/>
+          <w:szCs w:val="24"/>
+          <w:lang w:eastAsia="pt-BR"/>
+        </w:rPr>
+        <w:t xml:space="preserve">n.º </w:t>
+      </w:r>
+      <w:r>
+        <w:rPr>
+          <w:rFonts w:ascii="Times New Roman" w:eastAsia="Times New Roman" w:hAnsi="Times New Roman" w:cs="Times New Roman"/>
+          <w:sz w:val="24"/>
+          <w:szCs w:val="24"/>
+          <w:lang w:eastAsia="pt-BR"/>
+        </w:rPr>
+        <w:t>)</w:t>
+      </w:r>
+      <w:proofErr w:type="gramEnd"/>
       <w:r>
         <w:rPr>
           <w:rFonts w:ascii="Times New Roman" w:hAnsi="Times New Roman" w:cs="Times New Roman"/>
@@ -404,7 +496,23 @@
           <w:b/>
           <w:bCs/>
         </w:rPr>
-        <w:t>{{NOME_RECORRENTE}}</w:t>
+        <w:t>{{</w:t>
+      </w:r>
+      <w:r>
+        <w:rPr>
+          <w:rFonts w:ascii="Times New Roman" w:hAnsi="Times New Roman" w:cs="Times New Roman"/>
+          <w:b/>
+          <w:bCs/>
+        </w:rPr>
+        <w:t>NOME_RECORRENTE_MAIUSCULO</w:t>
+      </w:r>
+      <w:r>
+        <w:rPr>
+          <w:rFonts w:ascii="Times New Roman" w:hAnsi="Times New Roman" w:cs="Times New Roman"/>
+          <w:b/>
+          <w:bCs/>
+        </w:rPr>
+        <w:t>}}</w:t>
       </w:r>
       <w:r>
         <w:rPr>
@@ -418,14 +526,6 @@
           <w:b/>
           <w:bCs/>
         </w:rPr>
-        <w:t xml:space="preserve">RECURSO </w:t>
-      </w:r>
-      <w:r>
-        <w:rPr>
-          <w:rFonts w:ascii="Times New Roman" w:hAnsi="Times New Roman" w:cs="Times New Roman"/>
-          <w:b/>
-          <w:bCs/>
-        </w:rPr>
         <w:t>{{TIPO_RECURSO_MAIUSCULO}}</w:t>
       </w:r>
       <w:r>
@@ -531,14 +631,6 @@
           <w:b/>
           <w:bCs/>
         </w:rPr>
-        <w:t>X.</w:t>
-      </w:r>
-      <w:r>
-        <w:rPr>
-          <w:rFonts w:ascii="Times New Roman" w:hAnsi="Times New Roman" w:cs="Times New Roman"/>
-          <w:b/>
-          <w:bCs/>
-        </w:rPr>
         <w:t>Da conclusão</w:t>
       </w:r>
     </w:p>
@@ -558,11 +650,19 @@
           <w:rFonts w:ascii="Times New Roman" w:hAnsi="Times New Roman" w:cs="Times New Roman"/>
         </w:rPr>
       </w:pPr>
-      <w:r>
-        <w:rPr>
-          <w:rFonts w:ascii="Times New Roman" w:hAnsi="Times New Roman" w:cs="Times New Roman"/>
-        </w:rPr>
-        <w:t xml:space="preserve">Ex positis, o </w:t>
+      <w:proofErr w:type="spellStart"/>
+      <w:r>
+        <w:rPr>
+          <w:rFonts w:ascii="Times New Roman" w:hAnsi="Times New Roman" w:cs="Times New Roman"/>
+        </w:rPr>
+        <w:t>Ex</w:t>
+      </w:r>
+      <w:proofErr w:type="spellEnd"/>
+      <w:r>
+        <w:rPr>
+          <w:rFonts w:ascii="Times New Roman" w:hAnsi="Times New Roman" w:cs="Times New Roman"/>
+        </w:rPr>
+        <w:t xml:space="preserve"> positis, o </w:t>
       </w:r>
       <w:r>
         <w:rPr>
@@ -653,7 +753,23 @@
           <w:b/>
           <w:bCs/>
         </w:rPr>
-        <w:t>{{NOME_PROMOTOR}}</w:t>
+        <w:t>[</w:t>
+      </w:r>
+      <w:r>
+        <w:rPr>
+          <w:rFonts w:ascii="Times New Roman" w:hAnsi="Times New Roman" w:cs="Times New Roman"/>
+          <w:b/>
+          <w:bCs/>
+        </w:rPr>
+        <w:t>NOME_PROMOTOR</w:t>
+      </w:r>
+      <w:r>
+        <w:rPr>
+          <w:rFonts w:ascii="Times New Roman" w:hAnsi="Times New Roman" w:cs="Times New Roman"/>
+          <w:b/>
+          <w:bCs/>
+        </w:rPr>
+        <w:t>]</w:t>
       </w:r>
     </w:p>
     <w:p>
@@ -667,7 +783,13 @@
         <w:rPr>
           <w:rFonts w:ascii="Times New Roman" w:hAnsi="Times New Roman" w:cs="Times New Roman"/>
         </w:rPr>
-        <w:t>Promotor(a) de Justiça {{COMPLEMENTO_CARGO_PROMOTOR}}</w:t>
+        <w:t xml:space="preserve">Promotor(a) de Justiça </w:t>
+      </w:r>
+      <w:r>
+        <w:rPr>
+          <w:rFonts w:ascii="Times New Roman" w:hAnsi="Times New Roman" w:cs="Times New Roman"/>
+        </w:rPr>
+        <w:t>em auxílio</w:t>
       </w:r>
     </w:p>
     <w:p>
@@ -679,18 +801,43 @@
       </w:pPr>
       <w:r>
         <w:rPr>
-          <w:rFonts w:ascii="Times New Roman" w:hAnsi="Times New Roman" w:cs="Times New Roman"/>
-        </w:rPr>
-        <w:t>{{INFO_DELEGACAO_PROMOTOR}}</w:t>
-      </w:r>
-    </w:p>
-    <w:p>
-      <w:pPr>
-        <w:jc w:val="both"/>
-        <w:rPr>
-          <w:rFonts w:ascii="Times New Roman" w:hAnsi="Times New Roman" w:cs="Times New Roman"/>
-        </w:rPr>
-      </w:pPr>
+          <w:rFonts w:ascii="Times New Roman" w:eastAsia="Times New Roman" w:hAnsi="Times New Roman" w:cs="Times New Roman"/>
+          <w:b/>
+          <w:bCs/>
+          <w:i/>
+          <w:iCs/>
+          <w:color w:val="000000"/>
+          <w:sz w:val="24"/>
+          <w:szCs w:val="24"/>
+          <w:lang w:eastAsia="pt-BR"/>
+        </w:rPr>
+        <w:t xml:space="preserve">(por delegação do Procurador-Geral de Justiça – Portaria </w:t>
+      </w:r>
+      <w:proofErr w:type="gramStart"/>
+      <w:r>
+        <w:rPr>
+          <w:rFonts w:ascii="Times New Roman" w:eastAsia="Times New Roman" w:hAnsi="Times New Roman" w:cs="Times New Roman"/>
+          <w:b/>
+          <w:bCs/>
+          <w:i/>
+          <w:iCs/>
+          <w:color w:val="000000"/>
+          <w:sz w:val="24"/>
+          <w:szCs w:val="24"/>
+          <w:lang w:eastAsia="pt-BR"/>
+        </w:rPr>
+        <w:t xml:space="preserve">n.º </w:t>
+      </w:r>
+      <w:r>
+        <w:rPr>
+          <w:rFonts w:ascii="Times New Roman" w:eastAsia="Times New Roman" w:hAnsi="Times New Roman" w:cs="Times New Roman"/>
+          <w:sz w:val="24"/>
+          <w:szCs w:val="24"/>
+          <w:lang w:eastAsia="pt-BR"/>
+        </w:rPr>
+        <w:t>)</w:t>
+      </w:r>
+      <w:proofErr w:type="gramEnd"/>
     </w:p>
     <w:sectPr>
       <w:pgSz w:w="11906" w:h="16838"/>
@@ -1100,7 +1247,7 @@
   <w:style w:type="paragraph" w:default="1" w:styleId="Normal">
     <w:name w:val="Normal"/>
     <w:qFormat/>
-    <w:rsid w:val="008A4D3A"/>
+    <w:rsid w:val="00965A22"/>
   </w:style>
   <w:style w:type="character" w:default="1" w:styleId="Fontepargpadro">
     <w:name w:val="Default Paragraph Font"/>

</xml_diff>

<commit_message>
fix(ia): corrige prompt para impedir repetição de cabeçalho e partes no resumo da peça
</commit_message>
<xml_diff>
--- a/src/peticionador/modelos/modelo.docx
+++ b/src/peticionador/modelos/modelo.docx
@@ -4,98 +4,103 @@
   <w:body>
     <w:p>
       <w:pPr>
+        <w:spacing w:line="360" w:lineRule="auto"/>
         <w:jc w:val="center"/>
         <w:rPr>
           <w:rFonts w:ascii="Times New Roman" w:hAnsi="Times New Roman" w:cs="Times New Roman"/>
           <w:b/>
           <w:bCs/>
-        </w:rPr>
-      </w:pPr>
-      <w:r>
-        <w:rPr>
-          <w:rFonts w:ascii="Times New Roman" w:hAnsi="Times New Roman" w:cs="Times New Roman"/>
-          <w:b/>
-          <w:bCs/>
+          <w:sz w:val="24"/>
+          <w:szCs w:val="24"/>
+        </w:rPr>
+      </w:pPr>
+      <w:r>
+        <w:rPr>
+          <w:rFonts w:ascii="Times New Roman" w:hAnsi="Times New Roman" w:cs="Times New Roman"/>
+          <w:b/>
+          <w:bCs/>
+          <w:sz w:val="24"/>
+          <w:szCs w:val="24"/>
         </w:rPr>
         <w:t>EXCELENTÍSSIMO SENHOR DESEMBARGADOR VICE-PRESIDENTE DO TRIBUNAL DE JUSTIÇA DO ESTADO DE GOIÁS</w:t>
       </w:r>
     </w:p>
     <w:p>
       <w:pPr>
-        <w:jc w:val="both"/>
-        <w:rPr>
-          <w:rFonts w:ascii="Times New Roman" w:hAnsi="Times New Roman" w:cs="Times New Roman"/>
-        </w:rPr>
-      </w:pPr>
-    </w:p>
-    <w:p>
-      <w:pPr>
-        <w:jc w:val="both"/>
-        <w:rPr>
-          <w:rFonts w:ascii="Times New Roman" w:hAnsi="Times New Roman" w:cs="Times New Roman"/>
-          <w:b/>
-          <w:bCs/>
-        </w:rPr>
-      </w:pPr>
-      <w:r>
-        <w:rPr>
-          <w:rFonts w:ascii="Times New Roman" w:hAnsi="Times New Roman" w:cs="Times New Roman"/>
-          <w:b/>
-          <w:bCs/>
-        </w:rPr>
-        <w:t>Contrarrazões nº {{NUMERO_CONTRARRAZOES</w:t>
-      </w:r>
-      <w:proofErr w:type="gramStart"/>
-      <w:r>
-        <w:rPr>
-          <w:rFonts w:ascii="Times New Roman" w:hAnsi="Times New Roman" w:cs="Times New Roman"/>
-          <w:b/>
-          <w:bCs/>
-        </w:rPr>
-        <w:t>}}/</w:t>
-      </w:r>
-      <w:proofErr w:type="gramEnd"/>
-      <w:r>
-        <w:rPr>
-          <w:rFonts w:ascii="Times New Roman" w:hAnsi="Times New Roman" w:cs="Times New Roman"/>
-          <w:b/>
-          <w:bCs/>
-        </w:rPr>
-        <w:t>{{ANO_ATUAL}}</w:t>
-      </w:r>
-    </w:p>
-    <w:p>
-      <w:pPr>
-        <w:jc w:val="both"/>
-        <w:rPr>
-          <w:rFonts w:ascii="Times New Roman" w:hAnsi="Times New Roman" w:cs="Times New Roman"/>
-          <w:b/>
-          <w:bCs/>
-        </w:rPr>
-      </w:pPr>
-      <w:r>
-        <w:rPr>
-          <w:rFonts w:ascii="Times New Roman" w:hAnsi="Times New Roman" w:cs="Times New Roman"/>
-          <w:b/>
-          <w:bCs/>
+        <w:spacing w:line="360" w:lineRule="auto"/>
+        <w:jc w:val="both"/>
+        <w:rPr>
+          <w:rFonts w:ascii="Times New Roman" w:hAnsi="Times New Roman" w:cs="Times New Roman"/>
+          <w:sz w:val="24"/>
+          <w:szCs w:val="24"/>
+        </w:rPr>
+      </w:pPr>
+    </w:p>
+    <w:p>
+      <w:pPr>
+        <w:spacing w:line="360" w:lineRule="auto"/>
+        <w:jc w:val="both"/>
+        <w:rPr>
+          <w:rFonts w:ascii="Times New Roman" w:hAnsi="Times New Roman" w:cs="Times New Roman"/>
+          <w:b/>
+          <w:bCs/>
+          <w:sz w:val="24"/>
+          <w:szCs w:val="24"/>
+        </w:rPr>
+      </w:pPr>
+      <w:r>
+        <w:rPr>
+          <w:rFonts w:ascii="Times New Roman" w:hAnsi="Times New Roman" w:cs="Times New Roman"/>
+          <w:b/>
+          <w:bCs/>
+          <w:sz w:val="24"/>
+          <w:szCs w:val="24"/>
+        </w:rPr>
+        <w:t>Contrarrazões nº {{NUMERO_CONTRARRAZOES}}/{{ANO_ATUAL}}</w:t>
+      </w:r>
+    </w:p>
+    <w:p>
+      <w:pPr>
+        <w:spacing w:line="360" w:lineRule="auto"/>
+        <w:jc w:val="both"/>
+        <w:rPr>
+          <w:rFonts w:ascii="Times New Roman" w:hAnsi="Times New Roman" w:cs="Times New Roman"/>
+          <w:b/>
+          <w:bCs/>
+          <w:sz w:val="24"/>
+          <w:szCs w:val="24"/>
+        </w:rPr>
+      </w:pPr>
+      <w:r>
+        <w:rPr>
+          <w:rFonts w:ascii="Times New Roman" w:hAnsi="Times New Roman" w:cs="Times New Roman"/>
+          <w:b/>
+          <w:bCs/>
+          <w:sz w:val="24"/>
+          <w:szCs w:val="24"/>
         </w:rPr>
         <w:t>{{TIPO_RECURSO}}</w:t>
       </w:r>
     </w:p>
     <w:p>
       <w:pPr>
-        <w:jc w:val="both"/>
-        <w:rPr>
-          <w:rFonts w:ascii="Times New Roman" w:hAnsi="Times New Roman" w:cs="Times New Roman"/>
-          <w:b/>
-          <w:bCs/>
-        </w:rPr>
-      </w:pPr>
-      <w:r>
-        <w:rPr>
-          <w:rFonts w:ascii="Times New Roman" w:hAnsi="Times New Roman" w:cs="Times New Roman"/>
-          <w:b/>
-          <w:bCs/>
+        <w:spacing w:line="360" w:lineRule="auto"/>
+        <w:jc w:val="both"/>
+        <w:rPr>
+          <w:rFonts w:ascii="Times New Roman" w:hAnsi="Times New Roman" w:cs="Times New Roman"/>
+          <w:b/>
+          <w:bCs/>
+          <w:sz w:val="24"/>
+          <w:szCs w:val="24"/>
+        </w:rPr>
+      </w:pPr>
+      <w:r>
+        <w:rPr>
+          <w:rFonts w:ascii="Times New Roman" w:hAnsi="Times New Roman" w:cs="Times New Roman"/>
+          <w:b/>
+          <w:bCs/>
+          <w:sz w:val="24"/>
+          <w:szCs w:val="24"/>
         </w:rPr>
         <w:t>na</w:t>
       </w:r>
@@ -104,65 +109,86 @@
           <w:rFonts w:ascii="Times New Roman" w:hAnsi="Times New Roman" w:cs="Times New Roman"/>
           <w:b/>
           <w:bCs/>
+          <w:sz w:val="24"/>
+          <w:szCs w:val="24"/>
         </w:rPr>
         <w:t xml:space="preserve"> {{TIPO_ACAO_ORIGINARIA}} nº {{NUM_PROCESSO}}</w:t>
       </w:r>
     </w:p>
     <w:p>
       <w:pPr>
-        <w:jc w:val="both"/>
-        <w:rPr>
-          <w:rFonts w:ascii="Times New Roman" w:hAnsi="Times New Roman" w:cs="Times New Roman"/>
-          <w:b/>
-          <w:bCs/>
-        </w:rPr>
-      </w:pPr>
-      <w:r>
-        <w:rPr>
-          <w:rFonts w:ascii="Times New Roman" w:hAnsi="Times New Roman" w:cs="Times New Roman"/>
-          <w:b/>
-          <w:bCs/>
+        <w:spacing w:line="360" w:lineRule="auto"/>
+        <w:jc w:val="both"/>
+        <w:rPr>
+          <w:rFonts w:ascii="Times New Roman" w:hAnsi="Times New Roman" w:cs="Times New Roman"/>
+          <w:b/>
+          <w:bCs/>
+          <w:sz w:val="24"/>
+          <w:szCs w:val="24"/>
+        </w:rPr>
+      </w:pPr>
+      <w:r>
+        <w:rPr>
+          <w:rFonts w:ascii="Times New Roman" w:hAnsi="Times New Roman" w:cs="Times New Roman"/>
+          <w:b/>
+          <w:bCs/>
+          <w:sz w:val="24"/>
+          <w:szCs w:val="24"/>
         </w:rPr>
         <w:t>Recorrente: {{NOME_RECORRENTE}}</w:t>
       </w:r>
     </w:p>
     <w:p>
       <w:pPr>
-        <w:jc w:val="both"/>
-        <w:rPr>
-          <w:rFonts w:ascii="Times New Roman" w:hAnsi="Times New Roman" w:cs="Times New Roman"/>
-          <w:b/>
-          <w:bCs/>
-        </w:rPr>
-      </w:pPr>
-      <w:r>
-        <w:rPr>
-          <w:rFonts w:ascii="Times New Roman" w:hAnsi="Times New Roman" w:cs="Times New Roman"/>
-          <w:b/>
-          <w:bCs/>
+        <w:spacing w:line="360" w:lineRule="auto"/>
+        <w:jc w:val="both"/>
+        <w:rPr>
+          <w:rFonts w:ascii="Times New Roman" w:hAnsi="Times New Roman" w:cs="Times New Roman"/>
+          <w:b/>
+          <w:bCs/>
+          <w:sz w:val="24"/>
+          <w:szCs w:val="24"/>
+        </w:rPr>
+      </w:pPr>
+      <w:r>
+        <w:rPr>
+          <w:rFonts w:ascii="Times New Roman" w:hAnsi="Times New Roman" w:cs="Times New Roman"/>
+          <w:b/>
+          <w:bCs/>
+          <w:sz w:val="24"/>
+          <w:szCs w:val="24"/>
         </w:rPr>
         <w:t>Recorrido: Ministério Público do Estado de Goiás</w:t>
       </w:r>
     </w:p>
     <w:p>
       <w:pPr>
-        <w:jc w:val="both"/>
-        <w:rPr>
-          <w:rFonts w:ascii="Times New Roman" w:hAnsi="Times New Roman" w:cs="Times New Roman"/>
-        </w:rPr>
-      </w:pPr>
-    </w:p>
-    <w:p>
-      <w:pPr>
-        <w:ind w:firstLine="1701"/>
-        <w:jc w:val="both"/>
-        <w:rPr>
-          <w:rFonts w:ascii="Times New Roman" w:hAnsi="Times New Roman" w:cs="Times New Roman"/>
-        </w:rPr>
-      </w:pPr>
-      <w:r>
-        <w:rPr>
-          <w:rFonts w:ascii="Times New Roman" w:hAnsi="Times New Roman" w:cs="Times New Roman"/>
+        <w:spacing w:line="360" w:lineRule="auto"/>
+        <w:ind w:firstLine="1701"/>
+        <w:jc w:val="both"/>
+        <w:rPr>
+          <w:rFonts w:ascii="Times New Roman" w:hAnsi="Times New Roman" w:cs="Times New Roman"/>
+          <w:sz w:val="24"/>
+          <w:szCs w:val="24"/>
+        </w:rPr>
+      </w:pPr>
+    </w:p>
+    <w:p>
+      <w:pPr>
+        <w:spacing w:line="360" w:lineRule="auto"/>
+        <w:ind w:firstLine="1701"/>
+        <w:jc w:val="both"/>
+        <w:rPr>
+          <w:rFonts w:ascii="Times New Roman" w:hAnsi="Times New Roman" w:cs="Times New Roman"/>
+          <w:sz w:val="24"/>
+          <w:szCs w:val="24"/>
+        </w:rPr>
+      </w:pPr>
+      <w:r>
+        <w:rPr>
+          <w:rFonts w:ascii="Times New Roman" w:hAnsi="Times New Roman" w:cs="Times New Roman"/>
+          <w:sz w:val="24"/>
+          <w:szCs w:val="24"/>
         </w:rPr>
         <w:t xml:space="preserve">O </w:t>
       </w:r>
@@ -171,30 +197,40 @@
           <w:rFonts w:ascii="Times New Roman" w:hAnsi="Times New Roman" w:cs="Times New Roman"/>
           <w:b/>
           <w:bCs/>
+          <w:sz w:val="24"/>
+          <w:szCs w:val="24"/>
         </w:rPr>
         <w:t>MINISTÉRIO PÚBLICO DO ESTADO DE GOIÁS</w:t>
       </w:r>
       <w:r>
         <w:rPr>
           <w:rFonts w:ascii="Times New Roman" w:hAnsi="Times New Roman" w:cs="Times New Roman"/>
+          <w:sz w:val="24"/>
+          <w:szCs w:val="24"/>
         </w:rPr>
         <w:t xml:space="preserve">, por meio </w:t>
       </w:r>
       <w:r>
         <w:rPr>
           <w:rFonts w:ascii="Times New Roman" w:hAnsi="Times New Roman" w:cs="Times New Roman"/>
+          <w:sz w:val="24"/>
+          <w:szCs w:val="24"/>
         </w:rPr>
         <w:t>desta Procuradoria Especializada em Recursos Constitucionais</w:t>
       </w:r>
       <w:r>
         <w:rPr>
           <w:rFonts w:ascii="Times New Roman" w:hAnsi="Times New Roman" w:cs="Times New Roman"/>
+          <w:sz w:val="24"/>
+          <w:szCs w:val="24"/>
         </w:rPr>
         <w:t>, vem apresentar suas</w:t>
       </w:r>
       <w:r>
         <w:rPr>
           <w:rFonts w:ascii="Times New Roman" w:hAnsi="Times New Roman" w:cs="Times New Roman"/>
+          <w:sz w:val="24"/>
+          <w:szCs w:val="24"/>
         </w:rPr>
         <w:t xml:space="preserve"> </w:t>
       </w:r>
@@ -203,24 +239,32 @@
           <w:rFonts w:ascii="Times New Roman" w:hAnsi="Times New Roman" w:cs="Times New Roman"/>
           <w:b/>
           <w:bCs/>
+          <w:sz w:val="24"/>
+          <w:szCs w:val="24"/>
         </w:rPr>
         <w:t>CONTRARRAZÕES</w:t>
       </w:r>
       <w:r>
         <w:rPr>
           <w:rFonts w:ascii="Times New Roman" w:hAnsi="Times New Roman" w:cs="Times New Roman"/>
+          <w:sz w:val="24"/>
+          <w:szCs w:val="24"/>
         </w:rPr>
         <w:t xml:space="preserve"> </w:t>
       </w:r>
       <w:r>
         <w:rPr>
           <w:rFonts w:ascii="Times New Roman" w:hAnsi="Times New Roman" w:cs="Times New Roman"/>
+          <w:sz w:val="24"/>
+          <w:szCs w:val="24"/>
         </w:rPr>
         <w:t>ao</w:t>
       </w:r>
       <w:r>
         <w:rPr>
           <w:rFonts w:ascii="Times New Roman" w:hAnsi="Times New Roman" w:cs="Times New Roman"/>
+          <w:sz w:val="24"/>
+          <w:szCs w:val="24"/>
         </w:rPr>
         <w:t xml:space="preserve"> </w:t>
       </w:r>
@@ -229,6 +273,8 @@
           <w:rFonts w:ascii="Times New Roman" w:hAnsi="Times New Roman" w:cs="Times New Roman"/>
           <w:b/>
           <w:bCs/>
+          <w:sz w:val="24"/>
+          <w:szCs w:val="24"/>
         </w:rPr>
         <w:t>{{TIPO_RECURSO_MAIUSCULO}}</w:t>
       </w:r>
@@ -237,12 +283,16 @@
           <w:rFonts w:ascii="Times New Roman" w:hAnsi="Times New Roman" w:cs="Times New Roman"/>
           <w:b/>
           <w:bCs/>
+          <w:sz w:val="24"/>
+          <w:szCs w:val="24"/>
         </w:rPr>
         <w:t xml:space="preserve"> </w:t>
       </w:r>
       <w:r>
         <w:rPr>
           <w:rFonts w:ascii="Times New Roman" w:hAnsi="Times New Roman" w:cs="Times New Roman"/>
+          <w:sz w:val="24"/>
+          <w:szCs w:val="24"/>
         </w:rPr>
         <w:t xml:space="preserve">interposto por </w:t>
       </w:r>
@@ -251,6 +301,8 @@
           <w:rFonts w:ascii="Times New Roman" w:hAnsi="Times New Roman" w:cs="Times New Roman"/>
           <w:b/>
           <w:bCs/>
+          <w:sz w:val="24"/>
+          <w:szCs w:val="24"/>
         </w:rPr>
         <w:t>{{NOME_RECORRENTE</w:t>
       </w:r>
@@ -259,77 +311,93 @@
           <w:rFonts w:ascii="Times New Roman" w:hAnsi="Times New Roman" w:cs="Times New Roman"/>
           <w:b/>
           <w:bCs/>
-        </w:rPr>
-        <w:t>_</w:t>
-      </w:r>
-      <w:r>
-        <w:rPr>
-          <w:rFonts w:ascii="Times New Roman" w:hAnsi="Times New Roman" w:cs="Times New Roman"/>
-          <w:b/>
-          <w:bCs/>
-        </w:rPr>
-        <w:t xml:space="preserve"> MAIUSCULO</w:t>
-      </w:r>
-      <w:r>
-        <w:rPr>
-          <w:rFonts w:ascii="Times New Roman" w:hAnsi="Times New Roman" w:cs="Times New Roman"/>
-          <w:b/>
-          <w:bCs/>
+          <w:sz w:val="24"/>
+          <w:szCs w:val="24"/>
+        </w:rPr>
+        <w:t>_ MAIUSCULO</w:t>
+      </w:r>
+      <w:r>
+        <w:rPr>
+          <w:rFonts w:ascii="Times New Roman" w:hAnsi="Times New Roman" w:cs="Times New Roman"/>
+          <w:b/>
+          <w:bCs/>
+          <w:sz w:val="24"/>
+          <w:szCs w:val="24"/>
         </w:rPr>
         <w:t>}}</w:t>
       </w:r>
       <w:r>
         <w:rPr>
           <w:rFonts w:ascii="Times New Roman" w:hAnsi="Times New Roman" w:cs="Times New Roman"/>
+          <w:sz w:val="24"/>
+          <w:szCs w:val="24"/>
         </w:rPr>
         <w:t>, com fundamento no artigo 1.030 do Código de Processo Civil c/c o artigo 3º do Código de Processo Penal, requerendo que sejam recebidas e regularmente processadas, conforme adiante aduzido.</w:t>
       </w:r>
     </w:p>
     <w:p>
       <w:pPr>
-        <w:jc w:val="both"/>
-        <w:rPr>
-          <w:rFonts w:ascii="Times New Roman" w:hAnsi="Times New Roman" w:cs="Times New Roman"/>
-        </w:rPr>
-      </w:pPr>
-    </w:p>
-    <w:p>
-      <w:pPr>
-        <w:ind w:firstLine="1701"/>
-        <w:jc w:val="both"/>
-        <w:rPr>
-          <w:rFonts w:ascii="Times New Roman" w:hAnsi="Times New Roman" w:cs="Times New Roman"/>
-        </w:rPr>
-      </w:pPr>
-      <w:r>
-        <w:rPr>
-          <w:rFonts w:ascii="Times New Roman" w:hAnsi="Times New Roman" w:cs="Times New Roman"/>
+        <w:spacing w:line="360" w:lineRule="auto"/>
+        <w:ind w:firstLine="1701"/>
+        <w:jc w:val="both"/>
+        <w:rPr>
+          <w:rFonts w:ascii="Times New Roman" w:hAnsi="Times New Roman" w:cs="Times New Roman"/>
+          <w:sz w:val="24"/>
+          <w:szCs w:val="24"/>
+        </w:rPr>
+      </w:pPr>
+    </w:p>
+    <w:p>
+      <w:pPr>
+        <w:spacing w:line="360" w:lineRule="auto"/>
+        <w:ind w:firstLine="1701"/>
+        <w:jc w:val="both"/>
+        <w:rPr>
+          <w:rFonts w:ascii="Times New Roman" w:hAnsi="Times New Roman" w:cs="Times New Roman"/>
+          <w:sz w:val="24"/>
+          <w:szCs w:val="24"/>
+        </w:rPr>
+      </w:pPr>
+      <w:r>
+        <w:rPr>
+          <w:rFonts w:ascii="Times New Roman" w:hAnsi="Times New Roman" w:cs="Times New Roman"/>
+          <w:sz w:val="24"/>
+          <w:szCs w:val="24"/>
         </w:rPr>
         <w:t>Goiânia, data e hora da assinatura digital.</w:t>
       </w:r>
     </w:p>
     <w:p>
       <w:pPr>
-        <w:jc w:val="both"/>
-        <w:rPr>
-          <w:rFonts w:ascii="Times New Roman" w:hAnsi="Times New Roman" w:cs="Times New Roman"/>
-        </w:rPr>
-      </w:pPr>
-    </w:p>
-    <w:p>
-      <w:pPr>
+        <w:spacing w:line="360" w:lineRule="auto"/>
+        <w:ind w:firstLine="1701"/>
+        <w:jc w:val="both"/>
+        <w:rPr>
+          <w:rFonts w:ascii="Times New Roman" w:hAnsi="Times New Roman" w:cs="Times New Roman"/>
+          <w:sz w:val="24"/>
+          <w:szCs w:val="24"/>
+        </w:rPr>
+      </w:pPr>
+    </w:p>
+    <w:p>
+      <w:pPr>
+        <w:spacing w:line="360" w:lineRule="auto"/>
         <w:jc w:val="center"/>
         <w:rPr>
           <w:rFonts w:ascii="Times New Roman" w:hAnsi="Times New Roman" w:cs="Times New Roman"/>
           <w:b/>
           <w:bCs/>
-        </w:rPr>
-      </w:pPr>
-      <w:r>
-        <w:rPr>
-          <w:rFonts w:ascii="Times New Roman" w:hAnsi="Times New Roman" w:cs="Times New Roman"/>
-          <w:b/>
-          <w:bCs/>
+          <w:sz w:val="24"/>
+          <w:szCs w:val="24"/>
+        </w:rPr>
+      </w:pPr>
+      <w:r>
+        <w:rPr>
+          <w:rFonts w:ascii="Times New Roman" w:hAnsi="Times New Roman" w:cs="Times New Roman"/>
+          <w:b/>
+          <w:bCs/>
+          <w:sz w:val="24"/>
+          <w:szCs w:val="24"/>
         </w:rPr>
         <w:t>[</w:t>
       </w:r>
@@ -338,6 +406,8 @@
           <w:rFonts w:ascii="Times New Roman" w:hAnsi="Times New Roman" w:cs="Times New Roman"/>
           <w:b/>
           <w:bCs/>
+          <w:sz w:val="24"/>
+          <w:szCs w:val="24"/>
         </w:rPr>
         <w:t>NOME_PROMOTOR</w:t>
       </w:r>
@@ -346,26 +416,35 @@
           <w:rFonts w:ascii="Times New Roman" w:hAnsi="Times New Roman" w:cs="Times New Roman"/>
           <w:b/>
           <w:bCs/>
+          <w:sz w:val="24"/>
+          <w:szCs w:val="24"/>
         </w:rPr>
         <w:t>]</w:t>
       </w:r>
     </w:p>
     <w:p>
       <w:pPr>
+        <w:spacing w:line="360" w:lineRule="auto"/>
         <w:jc w:val="center"/>
         <w:rPr>
           <w:rFonts w:ascii="Times New Roman" w:hAnsi="Times New Roman" w:cs="Times New Roman"/>
-        </w:rPr>
-      </w:pPr>
-      <w:r>
-        <w:rPr>
-          <w:rFonts w:ascii="Times New Roman" w:hAnsi="Times New Roman" w:cs="Times New Roman"/>
+          <w:sz w:val="24"/>
+          <w:szCs w:val="24"/>
+        </w:rPr>
+      </w:pPr>
+      <w:r>
+        <w:rPr>
+          <w:rFonts w:ascii="Times New Roman" w:hAnsi="Times New Roman" w:cs="Times New Roman"/>
+          <w:sz w:val="24"/>
+          <w:szCs w:val="24"/>
         </w:rPr>
         <w:t xml:space="preserve">Promotor(a) de Justiça </w:t>
       </w:r>
       <w:r>
         <w:rPr>
           <w:rFonts w:ascii="Times New Roman" w:hAnsi="Times New Roman" w:cs="Times New Roman"/>
+          <w:sz w:val="24"/>
+          <w:szCs w:val="24"/>
         </w:rPr>
         <w:t>em auxílio</w:t>
       </w:r>
@@ -373,7 +452,7 @@
     <w:p>
       <w:pPr>
         <w:shd w:val="clear" w:color="auto" w:fill="FFFFFF"/>
-        <w:spacing w:after="0" w:line="240" w:lineRule="auto"/>
+        <w:spacing w:after="0" w:line="360" w:lineRule="auto"/>
         <w:jc w:val="center"/>
         <w:rPr>
           <w:rFonts w:ascii="Times New Roman" w:eastAsia="Times New Roman" w:hAnsi="Times New Roman" w:cs="Times New Roman"/>
@@ -394,9 +473,506 @@
           <w:szCs w:val="24"/>
           <w:lang w:eastAsia="pt-BR"/>
         </w:rPr>
-        <w:t xml:space="preserve">(por delegação do Procurador-Geral de Justiça – Portaria </w:t>
-      </w:r>
-      <w:proofErr w:type="gramStart"/>
+        <w:t xml:space="preserve">(por delegação do Procurador-Geral de Justiça – Portaria n.º </w:t>
+      </w:r>
+      <w:r>
+        <w:rPr>
+          <w:rFonts w:ascii="Times New Roman" w:eastAsia="Times New Roman" w:hAnsi="Times New Roman" w:cs="Times New Roman"/>
+          <w:sz w:val="24"/>
+          <w:szCs w:val="24"/>
+          <w:lang w:eastAsia="pt-BR"/>
+        </w:rPr>
+        <w:t>)</w:t>
+      </w:r>
+      <w:r>
+        <w:rPr>
+          <w:rFonts w:ascii="Times New Roman" w:hAnsi="Times New Roman" w:cs="Times New Roman"/>
+          <w:sz w:val="24"/>
+          <w:szCs w:val="24"/>
+        </w:rPr>
+        <w:br w:type="page"/>
+      </w:r>
+    </w:p>
+    <w:p>
+      <w:pPr>
+        <w:spacing w:line="360" w:lineRule="auto"/>
+        <w:jc w:val="both"/>
+        <w:rPr>
+          <w:rFonts w:ascii="Times New Roman" w:hAnsi="Times New Roman" w:cs="Times New Roman"/>
+          <w:b/>
+          <w:bCs/>
+          <w:sz w:val="24"/>
+          <w:szCs w:val="24"/>
+        </w:rPr>
+      </w:pPr>
+      <w:r>
+        <w:rPr>
+          <w:rFonts w:ascii="Times New Roman" w:hAnsi="Times New Roman" w:cs="Times New Roman"/>
+          <w:b/>
+          <w:bCs/>
+          <w:sz w:val="24"/>
+          <w:szCs w:val="24"/>
+        </w:rPr>
+        <w:lastRenderedPageBreak/>
+        <w:t>CONTRARRAZÕES AO RECURSO {{TIPO_RECURSO_MAIUSCULO}}</w:t>
+      </w:r>
+    </w:p>
+    <w:p>
+      <w:pPr>
+        <w:spacing w:line="360" w:lineRule="auto"/>
+        <w:ind w:firstLine="1701"/>
+        <w:jc w:val="both"/>
+        <w:rPr>
+          <w:rFonts w:ascii="Times New Roman" w:hAnsi="Times New Roman" w:cs="Times New Roman"/>
+          <w:sz w:val="24"/>
+          <w:szCs w:val="24"/>
+        </w:rPr>
+      </w:pPr>
+    </w:p>
+    <w:p>
+      <w:pPr>
+        <w:spacing w:line="360" w:lineRule="auto"/>
+        <w:ind w:firstLine="1701"/>
+        <w:jc w:val="both"/>
+        <w:rPr>
+          <w:rFonts w:ascii="Times New Roman" w:hAnsi="Times New Roman" w:cs="Times New Roman"/>
+          <w:b/>
+          <w:bCs/>
+          <w:sz w:val="24"/>
+          <w:szCs w:val="24"/>
+        </w:rPr>
+      </w:pPr>
+      <w:r>
+        <w:rPr>
+          <w:rFonts w:ascii="Times New Roman" w:hAnsi="Times New Roman" w:cs="Times New Roman"/>
+          <w:b/>
+          <w:bCs/>
+          <w:sz w:val="24"/>
+          <w:szCs w:val="24"/>
+        </w:rPr>
+        <w:t>{{SAUDACAO_TRIBUNAL_SUPERIOR}},</w:t>
+      </w:r>
+    </w:p>
+    <w:p>
+      <w:pPr>
+        <w:spacing w:line="360" w:lineRule="auto"/>
+        <w:ind w:firstLine="1701"/>
+        <w:jc w:val="both"/>
+        <w:rPr>
+          <w:rFonts w:ascii="Times New Roman" w:hAnsi="Times New Roman" w:cs="Times New Roman"/>
+          <w:sz w:val="24"/>
+          <w:szCs w:val="24"/>
+        </w:rPr>
+      </w:pPr>
+    </w:p>
+    <w:p>
+      <w:pPr>
+        <w:spacing w:line="360" w:lineRule="auto"/>
+        <w:ind w:firstLine="1701"/>
+        <w:jc w:val="both"/>
+        <w:rPr>
+          <w:rFonts w:ascii="Times New Roman" w:hAnsi="Times New Roman" w:cs="Times New Roman"/>
+          <w:sz w:val="24"/>
+          <w:szCs w:val="24"/>
+        </w:rPr>
+      </w:pPr>
+      <w:r>
+        <w:rPr>
+          <w:rFonts w:ascii="Times New Roman" w:hAnsi="Times New Roman" w:cs="Times New Roman"/>
+          <w:b/>
+          <w:bCs/>
+          <w:sz w:val="24"/>
+          <w:szCs w:val="24"/>
+        </w:rPr>
+        <w:t>{{</w:t>
+      </w:r>
+      <w:r>
+        <w:rPr>
+          <w:rFonts w:ascii="Times New Roman" w:hAnsi="Times New Roman" w:cs="Times New Roman"/>
+          <w:b/>
+          <w:bCs/>
+          <w:sz w:val="24"/>
+          <w:szCs w:val="24"/>
+        </w:rPr>
+        <w:t>NOME_RECORRENTE_MAIUSCULO</w:t>
+      </w:r>
+      <w:r>
+        <w:rPr>
+          <w:rFonts w:ascii="Times New Roman" w:hAnsi="Times New Roman" w:cs="Times New Roman"/>
+          <w:b/>
+          <w:bCs/>
+          <w:sz w:val="24"/>
+          <w:szCs w:val="24"/>
+        </w:rPr>
+        <w:t>}}</w:t>
+      </w:r>
+      <w:r>
+        <w:rPr>
+          <w:rFonts w:ascii="Times New Roman" w:hAnsi="Times New Roman" w:cs="Times New Roman"/>
+          <w:sz w:val="24"/>
+          <w:szCs w:val="24"/>
+        </w:rPr>
+        <w:t xml:space="preserve">, já qualificado(a) nos autos em epígrafe, inconformado(a) com o v. Acórdão proferido no(s) evento(s) n.º {{NUM_EVENTOS_ACORDAOS}}, interpôs o presente </w:t>
+      </w:r>
+      <w:r>
+        <w:rPr>
+          <w:rFonts w:ascii="Times New Roman" w:hAnsi="Times New Roman" w:cs="Times New Roman"/>
+          <w:b/>
+          <w:bCs/>
+          <w:sz w:val="24"/>
+          <w:szCs w:val="24"/>
+        </w:rPr>
+        <w:t>{{TIPO_RECURSO_MAIUSCULO}}</w:t>
+      </w:r>
+      <w:r>
+        <w:rPr>
+          <w:rFonts w:ascii="Times New Roman" w:hAnsi="Times New Roman" w:cs="Times New Roman"/>
+          <w:sz w:val="24"/>
+          <w:szCs w:val="24"/>
+        </w:rPr>
+        <w:t>, com fundamento no artigo {{ARTIGO_FUNDAMENTO_RECURSO}}.</w:t>
+      </w:r>
+    </w:p>
+    <w:p>
+      <w:pPr>
+        <w:spacing w:line="360" w:lineRule="auto"/>
+        <w:ind w:firstLine="1701"/>
+        <w:jc w:val="both"/>
+        <w:rPr>
+          <w:rFonts w:ascii="Times New Roman" w:hAnsi="Times New Roman" w:cs="Times New Roman"/>
+          <w:sz w:val="24"/>
+          <w:szCs w:val="24"/>
+        </w:rPr>
+      </w:pPr>
+    </w:p>
+    <w:p>
+      <w:pPr>
+        <w:spacing w:line="360" w:lineRule="auto"/>
+        <w:ind w:firstLine="1701"/>
+        <w:jc w:val="both"/>
+        <w:rPr>
+          <w:rFonts w:ascii="Times New Roman" w:hAnsi="Times New Roman" w:cs="Times New Roman"/>
+          <w:sz w:val="24"/>
+          <w:szCs w:val="24"/>
+        </w:rPr>
+      </w:pPr>
+      <w:r>
+        <w:rPr>
+          <w:rFonts w:ascii="Times New Roman" w:hAnsi="Times New Roman" w:cs="Times New Roman"/>
+          <w:sz w:val="24"/>
+          <w:szCs w:val="24"/>
+        </w:rPr>
+        <w:t>{{RESUMO_PARA_A_PECA}}</w:t>
+      </w:r>
+    </w:p>
+    <w:p>
+      <w:pPr>
+        <w:spacing w:line="360" w:lineRule="auto"/>
+        <w:ind w:firstLine="1701"/>
+        <w:jc w:val="both"/>
+        <w:rPr>
+          <w:rFonts w:ascii="Times New Roman" w:hAnsi="Times New Roman" w:cs="Times New Roman"/>
+          <w:sz w:val="24"/>
+          <w:szCs w:val="24"/>
+        </w:rPr>
+      </w:pPr>
+    </w:p>
+    <w:p>
+      <w:pPr>
+        <w:spacing w:line="360" w:lineRule="auto"/>
+        <w:ind w:firstLine="1701"/>
+        <w:jc w:val="both"/>
+        <w:rPr>
+          <w:rFonts w:ascii="Times New Roman" w:hAnsi="Times New Roman" w:cs="Times New Roman"/>
+          <w:b/>
+          <w:bCs/>
+          <w:sz w:val="24"/>
+          <w:szCs w:val="24"/>
+        </w:rPr>
+      </w:pPr>
+      <w:r>
+        <w:rPr>
+          <w:rFonts w:ascii="Times New Roman" w:hAnsi="Times New Roman" w:cs="Times New Roman"/>
+          <w:b/>
+          <w:bCs/>
+          <w:sz w:val="24"/>
+          <w:szCs w:val="24"/>
+        </w:rPr>
+        <w:t>É o sucinto relatório.</w:t>
+      </w:r>
+    </w:p>
+    <w:p>
+      <w:pPr>
+        <w:spacing w:line="360" w:lineRule="auto"/>
+        <w:ind w:firstLine="1701"/>
+        <w:jc w:val="both"/>
+        <w:rPr>
+          <w:rFonts w:ascii="Times New Roman" w:hAnsi="Times New Roman" w:cs="Times New Roman"/>
+          <w:sz w:val="24"/>
+          <w:szCs w:val="24"/>
+        </w:rPr>
+      </w:pPr>
+    </w:p>
+    <w:p>
+      <w:pPr>
+        <w:spacing w:line="360" w:lineRule="auto"/>
+        <w:ind w:firstLine="1701"/>
+        <w:jc w:val="both"/>
+        <w:rPr>
+          <w:rFonts w:ascii="Times New Roman" w:hAnsi="Times New Roman" w:cs="Times New Roman"/>
+          <w:sz w:val="24"/>
+          <w:szCs w:val="24"/>
+        </w:rPr>
+      </w:pPr>
+      <w:r>
+        <w:rPr>
+          <w:rFonts w:ascii="Times New Roman" w:hAnsi="Times New Roman" w:cs="Times New Roman"/>
+          <w:sz w:val="24"/>
+          <w:szCs w:val="24"/>
+        </w:rPr>
+        <w:t>{{TESES_E_ARGUMENTOS}}</w:t>
+      </w:r>
+    </w:p>
+    <w:p>
+      <w:pPr>
+        <w:spacing w:line="360" w:lineRule="auto"/>
+        <w:ind w:firstLine="1701"/>
+        <w:jc w:val="both"/>
+        <w:rPr>
+          <w:rFonts w:ascii="Times New Roman" w:hAnsi="Times New Roman" w:cs="Times New Roman"/>
+          <w:sz w:val="24"/>
+          <w:szCs w:val="24"/>
+        </w:rPr>
+      </w:pPr>
+    </w:p>
+    <w:p>
+      <w:pPr>
+        <w:spacing w:line="360" w:lineRule="auto"/>
+        <w:jc w:val="both"/>
+        <w:rPr>
+          <w:rFonts w:ascii="Times New Roman" w:hAnsi="Times New Roman" w:cs="Times New Roman"/>
+          <w:b/>
+          <w:bCs/>
+          <w:sz w:val="24"/>
+          <w:szCs w:val="24"/>
+        </w:rPr>
+      </w:pPr>
+      <w:r>
+        <w:rPr>
+          <w:rFonts w:ascii="Times New Roman" w:hAnsi="Times New Roman" w:cs="Times New Roman"/>
+          <w:b/>
+          <w:bCs/>
+          <w:sz w:val="24"/>
+          <w:szCs w:val="24"/>
+        </w:rPr>
+        <w:t>Da conclusão</w:t>
+      </w:r>
+    </w:p>
+    <w:p>
+      <w:pPr>
+        <w:spacing w:line="360" w:lineRule="auto"/>
+        <w:ind w:firstLine="1701"/>
+        <w:jc w:val="both"/>
+        <w:rPr>
+          <w:rFonts w:ascii="Times New Roman" w:hAnsi="Times New Roman" w:cs="Times New Roman"/>
+          <w:sz w:val="24"/>
+          <w:szCs w:val="24"/>
+        </w:rPr>
+      </w:pPr>
+    </w:p>
+    <w:p>
+      <w:pPr>
+        <w:spacing w:line="360" w:lineRule="auto"/>
+        <w:ind w:firstLine="1701"/>
+        <w:jc w:val="both"/>
+        <w:rPr>
+          <w:rFonts w:ascii="Times New Roman" w:hAnsi="Times New Roman" w:cs="Times New Roman"/>
+          <w:sz w:val="24"/>
+          <w:szCs w:val="24"/>
+        </w:rPr>
+      </w:pPr>
+      <w:proofErr w:type="spellStart"/>
+      <w:r>
+        <w:rPr>
+          <w:rFonts w:ascii="Times New Roman" w:hAnsi="Times New Roman" w:cs="Times New Roman"/>
+          <w:i/>
+          <w:iCs/>
+          <w:sz w:val="24"/>
+          <w:szCs w:val="24"/>
+        </w:rPr>
+        <w:t>Ex</w:t>
+      </w:r>
+      <w:proofErr w:type="spellEnd"/>
+      <w:r>
+        <w:rPr>
+          <w:rFonts w:ascii="Times New Roman" w:hAnsi="Times New Roman" w:cs="Times New Roman"/>
+          <w:i/>
+          <w:iCs/>
+          <w:sz w:val="24"/>
+          <w:szCs w:val="24"/>
+        </w:rPr>
+        <w:t xml:space="preserve"> positis</w:t>
+      </w:r>
+      <w:r>
+        <w:rPr>
+          <w:rFonts w:ascii="Times New Roman" w:hAnsi="Times New Roman" w:cs="Times New Roman"/>
+          <w:sz w:val="24"/>
+          <w:szCs w:val="24"/>
+        </w:rPr>
+        <w:t xml:space="preserve">, o </w:t>
+      </w:r>
+      <w:r>
+        <w:rPr>
+          <w:rFonts w:ascii="Times New Roman" w:hAnsi="Times New Roman" w:cs="Times New Roman"/>
+          <w:b/>
+          <w:bCs/>
+          <w:sz w:val="24"/>
+          <w:szCs w:val="24"/>
+        </w:rPr>
+        <w:t>Ministério Público do Estado de Goiás</w:t>
+      </w:r>
+      <w:r>
+        <w:rPr>
+          <w:rFonts w:ascii="Times New Roman" w:hAnsi="Times New Roman" w:cs="Times New Roman"/>
+          <w:sz w:val="24"/>
+          <w:szCs w:val="24"/>
+        </w:rPr>
+        <w:t xml:space="preserve"> requer o </w:t>
+      </w:r>
+      <w:r>
+        <w:rPr>
+          <w:rFonts w:ascii="Times New Roman" w:hAnsi="Times New Roman" w:cs="Times New Roman"/>
+          <w:b/>
+          <w:bCs/>
+          <w:sz w:val="24"/>
+          <w:szCs w:val="24"/>
+        </w:rPr>
+        <w:t>não conhecimento do presente recurso</w:t>
+      </w:r>
+      <w:r>
+        <w:rPr>
+          <w:rFonts w:ascii="Times New Roman" w:hAnsi="Times New Roman" w:cs="Times New Roman"/>
+          <w:sz w:val="24"/>
+          <w:szCs w:val="24"/>
+        </w:rPr>
+        <w:t xml:space="preserve"> e, caso conhecido, o </w:t>
+      </w:r>
+      <w:r>
+        <w:rPr>
+          <w:rFonts w:ascii="Times New Roman" w:hAnsi="Times New Roman" w:cs="Times New Roman"/>
+          <w:b/>
+          <w:bCs/>
+          <w:sz w:val="24"/>
+          <w:szCs w:val="24"/>
+        </w:rPr>
+        <w:t>seu total desprovimento</w:t>
+      </w:r>
+      <w:r>
+        <w:rPr>
+          <w:rFonts w:ascii="Times New Roman" w:hAnsi="Times New Roman" w:cs="Times New Roman"/>
+          <w:sz w:val="24"/>
+          <w:szCs w:val="24"/>
+        </w:rPr>
+        <w:t>, mantendo-se integralmente o v. acórdão recorrido por seus próprios e jurídicos fundamentos.</w:t>
+      </w:r>
+    </w:p>
+    <w:p>
+      <w:pPr>
+        <w:spacing w:line="360" w:lineRule="auto"/>
+        <w:ind w:firstLine="1701"/>
+        <w:jc w:val="both"/>
+        <w:rPr>
+          <w:rFonts w:ascii="Times New Roman" w:hAnsi="Times New Roman" w:cs="Times New Roman"/>
+          <w:sz w:val="24"/>
+          <w:szCs w:val="24"/>
+        </w:rPr>
+      </w:pPr>
+    </w:p>
+    <w:p>
+      <w:pPr>
+        <w:spacing w:line="360" w:lineRule="auto"/>
+        <w:ind w:firstLine="1701"/>
+        <w:jc w:val="both"/>
+        <w:rPr>
+          <w:rFonts w:ascii="Times New Roman" w:hAnsi="Times New Roman" w:cs="Times New Roman"/>
+          <w:sz w:val="24"/>
+          <w:szCs w:val="24"/>
+        </w:rPr>
+      </w:pPr>
+      <w:r>
+        <w:rPr>
+          <w:rFonts w:ascii="Times New Roman" w:hAnsi="Times New Roman" w:cs="Times New Roman"/>
+          <w:sz w:val="24"/>
+          <w:szCs w:val="24"/>
+        </w:rPr>
+        <w:t>Goiânia, data e hora da assinatura digital.</w:t>
+      </w:r>
+    </w:p>
+    <w:p>
+      <w:pPr>
+        <w:spacing w:line="360" w:lineRule="auto"/>
+        <w:ind w:firstLine="1701"/>
+        <w:jc w:val="both"/>
+        <w:rPr>
+          <w:rFonts w:ascii="Times New Roman" w:hAnsi="Times New Roman" w:cs="Times New Roman"/>
+          <w:sz w:val="24"/>
+          <w:szCs w:val="24"/>
+        </w:rPr>
+      </w:pPr>
+    </w:p>
+    <w:p>
+      <w:pPr>
+        <w:spacing w:line="360" w:lineRule="auto"/>
+        <w:jc w:val="center"/>
+        <w:rPr>
+          <w:rFonts w:ascii="Times New Roman" w:hAnsi="Times New Roman" w:cs="Times New Roman"/>
+          <w:b/>
+          <w:bCs/>
+          <w:sz w:val="24"/>
+          <w:szCs w:val="24"/>
+        </w:rPr>
+      </w:pPr>
+      <w:r>
+        <w:rPr>
+          <w:rFonts w:ascii="Times New Roman" w:hAnsi="Times New Roman" w:cs="Times New Roman"/>
+          <w:b/>
+          <w:bCs/>
+          <w:sz w:val="24"/>
+          <w:szCs w:val="24"/>
+        </w:rPr>
+        <w:t>[NOME_PROMOTOR]</w:t>
+      </w:r>
+    </w:p>
+    <w:p>
+      <w:pPr>
+        <w:spacing w:line="360" w:lineRule="auto"/>
+        <w:jc w:val="center"/>
+        <w:rPr>
+          <w:rFonts w:ascii="Times New Roman" w:hAnsi="Times New Roman" w:cs="Times New Roman"/>
+          <w:sz w:val="24"/>
+          <w:szCs w:val="24"/>
+        </w:rPr>
+      </w:pPr>
+      <w:r>
+        <w:rPr>
+          <w:rFonts w:ascii="Times New Roman" w:hAnsi="Times New Roman" w:cs="Times New Roman"/>
+          <w:sz w:val="24"/>
+          <w:szCs w:val="24"/>
+        </w:rPr>
+        <w:lastRenderedPageBreak/>
+        <w:t>Promotor(a) de Justiça em auxílio</w:t>
+      </w:r>
+    </w:p>
+    <w:p>
+      <w:pPr>
+        <w:spacing w:line="360" w:lineRule="auto"/>
+        <w:jc w:val="center"/>
+        <w:rPr>
+          <w:rFonts w:ascii="Times New Roman" w:hAnsi="Times New Roman" w:cs="Times New Roman"/>
+          <w:sz w:val="24"/>
+          <w:szCs w:val="24"/>
+        </w:rPr>
+      </w:pPr>
       <w:r>
         <w:rPr>
           <w:rFonts w:ascii="Times New Roman" w:eastAsia="Times New Roman" w:hAnsi="Times New Roman" w:cs="Times New Roman"/>
@@ -409,7 +985,7 @@
           <w:szCs w:val="24"/>
           <w:lang w:eastAsia="pt-BR"/>
         </w:rPr>
-        <w:t xml:space="preserve">n.º </w:t>
+        <w:t xml:space="preserve">(por delegação do Procurador-Geral de Justiça – Portaria n.º </w:t>
       </w:r>
       <w:r>
         <w:rPr>
@@ -420,424 +996,6 @@
         </w:rPr>
         <w:t>)</w:t>
       </w:r>
-      <w:proofErr w:type="gramEnd"/>
-      <w:r>
-        <w:rPr>
-          <w:rFonts w:ascii="Times New Roman" w:hAnsi="Times New Roman" w:cs="Times New Roman"/>
-        </w:rPr>
-        <w:br w:type="page"/>
-      </w:r>
-    </w:p>
-    <w:p>
-      <w:pPr>
-        <w:jc w:val="both"/>
-        <w:rPr>
-          <w:rFonts w:ascii="Times New Roman" w:hAnsi="Times New Roman" w:cs="Times New Roman"/>
-          <w:b/>
-          <w:bCs/>
-        </w:rPr>
-      </w:pPr>
-      <w:r>
-        <w:rPr>
-          <w:rFonts w:ascii="Times New Roman" w:hAnsi="Times New Roman" w:cs="Times New Roman"/>
-          <w:b/>
-          <w:bCs/>
-        </w:rPr>
-        <w:lastRenderedPageBreak/>
-        <w:t>CONTRARRAZÕES AO RECURSO {{TIPO_RECURSO_MAIUSCULO}}</w:t>
-      </w:r>
-    </w:p>
-    <w:p>
-      <w:pPr>
-        <w:jc w:val="both"/>
-        <w:rPr>
-          <w:rFonts w:ascii="Times New Roman" w:hAnsi="Times New Roman" w:cs="Times New Roman"/>
-        </w:rPr>
-      </w:pPr>
-    </w:p>
-    <w:p>
-      <w:pPr>
-        <w:ind w:firstLine="1701"/>
-        <w:jc w:val="both"/>
-        <w:rPr>
-          <w:rFonts w:ascii="Times New Roman" w:hAnsi="Times New Roman" w:cs="Times New Roman"/>
-          <w:b/>
-          <w:bCs/>
-        </w:rPr>
-      </w:pPr>
-      <w:r>
-        <w:rPr>
-          <w:rFonts w:ascii="Times New Roman" w:hAnsi="Times New Roman" w:cs="Times New Roman"/>
-          <w:b/>
-          <w:bCs/>
-        </w:rPr>
-        <w:t>{{SAUDACAO_TRIBUNAL_SUPERIOR}},</w:t>
-      </w:r>
-    </w:p>
-    <w:p>
-      <w:pPr>
-        <w:jc w:val="both"/>
-        <w:rPr>
-          <w:rFonts w:ascii="Times New Roman" w:hAnsi="Times New Roman" w:cs="Times New Roman"/>
-        </w:rPr>
-      </w:pPr>
-    </w:p>
-    <w:p>
-      <w:pPr>
-        <w:ind w:firstLine="1701"/>
-        <w:jc w:val="both"/>
-        <w:rPr>
-          <w:rFonts w:ascii="Times New Roman" w:hAnsi="Times New Roman" w:cs="Times New Roman"/>
-        </w:rPr>
-      </w:pPr>
-      <w:r>
-        <w:rPr>
-          <w:rFonts w:ascii="Times New Roman" w:hAnsi="Times New Roman" w:cs="Times New Roman"/>
-          <w:b/>
-          <w:bCs/>
-        </w:rPr>
-        <w:t>{{</w:t>
-      </w:r>
-      <w:r>
-        <w:rPr>
-          <w:rFonts w:ascii="Times New Roman" w:hAnsi="Times New Roman" w:cs="Times New Roman"/>
-          <w:b/>
-          <w:bCs/>
-        </w:rPr>
-        <w:t>NOME_RECORRENTE_MAIUSCULO</w:t>
-      </w:r>
-      <w:r>
-        <w:rPr>
-          <w:rFonts w:ascii="Times New Roman" w:hAnsi="Times New Roman" w:cs="Times New Roman"/>
-          <w:b/>
-          <w:bCs/>
-        </w:rPr>
-        <w:t>}}</w:t>
-      </w:r>
-      <w:r>
-        <w:rPr>
-          <w:rFonts w:ascii="Times New Roman" w:hAnsi="Times New Roman" w:cs="Times New Roman"/>
-        </w:rPr>
-        <w:t xml:space="preserve">, já qualificado(a) nos autos em epígrafe, inconformado(a) com o v. Acórdão proferido no(s) evento(s) n.º {{NUM_EVENTOS_ACORDAOS}}, interpôs o presente </w:t>
-      </w:r>
-      <w:r>
-        <w:rPr>
-          <w:rFonts w:ascii="Times New Roman" w:hAnsi="Times New Roman" w:cs="Times New Roman"/>
-          <w:b/>
-          <w:bCs/>
-        </w:rPr>
-        <w:t>{{TIPO_RECURSO_MAIUSCULO}}</w:t>
-      </w:r>
-      <w:r>
-        <w:rPr>
-          <w:rFonts w:ascii="Times New Roman" w:hAnsi="Times New Roman" w:cs="Times New Roman"/>
-        </w:rPr>
-        <w:t>, com fundamento no artigo {{ARTIGO_FUNDAMENTO_RECURSO}}.</w:t>
-      </w:r>
-    </w:p>
-    <w:p>
-      <w:pPr>
-        <w:jc w:val="both"/>
-        <w:rPr>
-          <w:rFonts w:ascii="Times New Roman" w:hAnsi="Times New Roman" w:cs="Times New Roman"/>
-        </w:rPr>
-      </w:pPr>
-    </w:p>
-    <w:p>
-      <w:pPr>
-        <w:ind w:firstLine="1701"/>
-        <w:jc w:val="both"/>
-        <w:rPr>
-          <w:rFonts w:ascii="Times New Roman" w:hAnsi="Times New Roman" w:cs="Times New Roman"/>
-        </w:rPr>
-      </w:pPr>
-      <w:r>
-        <w:rPr>
-          <w:rFonts w:ascii="Times New Roman" w:hAnsi="Times New Roman" w:cs="Times New Roman"/>
-        </w:rPr>
-        <w:t>{{RESUMO_PARA_A_PECA}}</w:t>
-      </w:r>
-    </w:p>
-    <w:p>
-      <w:pPr>
-        <w:jc w:val="both"/>
-        <w:rPr>
-          <w:rFonts w:ascii="Times New Roman" w:hAnsi="Times New Roman" w:cs="Times New Roman"/>
-        </w:rPr>
-      </w:pPr>
-    </w:p>
-    <w:p>
-      <w:pPr>
-        <w:ind w:firstLine="1701"/>
-        <w:jc w:val="both"/>
-        <w:rPr>
-          <w:rFonts w:ascii="Times New Roman" w:hAnsi="Times New Roman" w:cs="Times New Roman"/>
-          <w:b/>
-          <w:bCs/>
-        </w:rPr>
-      </w:pPr>
-      <w:r>
-        <w:rPr>
-          <w:rFonts w:ascii="Times New Roman" w:hAnsi="Times New Roman" w:cs="Times New Roman"/>
-          <w:b/>
-          <w:bCs/>
-        </w:rPr>
-        <w:t>É o sucinto relatório.</w:t>
-      </w:r>
-    </w:p>
-    <w:p>
-      <w:pPr>
-        <w:jc w:val="both"/>
-        <w:rPr>
-          <w:rFonts w:ascii="Times New Roman" w:hAnsi="Times New Roman" w:cs="Times New Roman"/>
-        </w:rPr>
-      </w:pPr>
-    </w:p>
-    <w:p>
-      <w:pPr>
-        <w:ind w:firstLine="1701"/>
-        <w:jc w:val="both"/>
-        <w:rPr>
-          <w:rFonts w:ascii="Times New Roman" w:hAnsi="Times New Roman" w:cs="Times New Roman"/>
-        </w:rPr>
-      </w:pPr>
-      <w:r>
-        <w:rPr>
-          <w:rFonts w:ascii="Times New Roman" w:hAnsi="Times New Roman" w:cs="Times New Roman"/>
-        </w:rPr>
-        <w:t>{{TESES_E_ARGUMENTOS}}</w:t>
-      </w:r>
-    </w:p>
-    <w:p>
-      <w:pPr>
-        <w:jc w:val="both"/>
-        <w:rPr>
-          <w:rFonts w:ascii="Times New Roman" w:hAnsi="Times New Roman" w:cs="Times New Roman"/>
-        </w:rPr>
-      </w:pPr>
-    </w:p>
-    <w:p>
-      <w:pPr>
-        <w:jc w:val="both"/>
-        <w:rPr>
-          <w:rFonts w:ascii="Times New Roman" w:hAnsi="Times New Roman" w:cs="Times New Roman"/>
-          <w:b/>
-          <w:bCs/>
-        </w:rPr>
-      </w:pPr>
-      <w:r>
-        <w:rPr>
-          <w:rFonts w:ascii="Times New Roman" w:hAnsi="Times New Roman" w:cs="Times New Roman"/>
-          <w:b/>
-          <w:bCs/>
-        </w:rPr>
-        <w:t>Da conclusão</w:t>
-      </w:r>
-    </w:p>
-    <w:p>
-      <w:pPr>
-        <w:jc w:val="both"/>
-        <w:rPr>
-          <w:rFonts w:ascii="Times New Roman" w:hAnsi="Times New Roman" w:cs="Times New Roman"/>
-        </w:rPr>
-      </w:pPr>
-    </w:p>
-    <w:p>
-      <w:pPr>
-        <w:ind w:firstLine="1701"/>
-        <w:jc w:val="both"/>
-        <w:rPr>
-          <w:rFonts w:ascii="Times New Roman" w:hAnsi="Times New Roman" w:cs="Times New Roman"/>
-        </w:rPr>
-      </w:pPr>
-      <w:proofErr w:type="spellStart"/>
-      <w:r>
-        <w:rPr>
-          <w:rFonts w:ascii="Times New Roman" w:hAnsi="Times New Roman" w:cs="Times New Roman"/>
-        </w:rPr>
-        <w:t>Ex</w:t>
-      </w:r>
-      <w:proofErr w:type="spellEnd"/>
-      <w:r>
-        <w:rPr>
-          <w:rFonts w:ascii="Times New Roman" w:hAnsi="Times New Roman" w:cs="Times New Roman"/>
-        </w:rPr>
-        <w:t xml:space="preserve"> positis, o </w:t>
-      </w:r>
-      <w:r>
-        <w:rPr>
-          <w:rFonts w:ascii="Times New Roman" w:hAnsi="Times New Roman" w:cs="Times New Roman"/>
-          <w:b/>
-          <w:bCs/>
-        </w:rPr>
-        <w:t>Ministério Público do Estado de Goiás</w:t>
-      </w:r>
-      <w:r>
-        <w:rPr>
-          <w:rFonts w:ascii="Times New Roman" w:hAnsi="Times New Roman" w:cs="Times New Roman"/>
-        </w:rPr>
-        <w:t xml:space="preserve"> requer o </w:t>
-      </w:r>
-      <w:r>
-        <w:rPr>
-          <w:rFonts w:ascii="Times New Roman" w:hAnsi="Times New Roman" w:cs="Times New Roman"/>
-          <w:b/>
-          <w:bCs/>
-        </w:rPr>
-        <w:t>não conhecimento do presente recurso</w:t>
-      </w:r>
-      <w:r>
-        <w:rPr>
-          <w:rFonts w:ascii="Times New Roman" w:hAnsi="Times New Roman" w:cs="Times New Roman"/>
-        </w:rPr>
-        <w:t xml:space="preserve"> e, caso conhecido, o </w:t>
-      </w:r>
-      <w:r>
-        <w:rPr>
-          <w:rFonts w:ascii="Times New Roman" w:hAnsi="Times New Roman" w:cs="Times New Roman"/>
-          <w:b/>
-          <w:bCs/>
-        </w:rPr>
-        <w:t>seu total desprovimento</w:t>
-      </w:r>
-      <w:r>
-        <w:rPr>
-          <w:rFonts w:ascii="Times New Roman" w:hAnsi="Times New Roman" w:cs="Times New Roman"/>
-        </w:rPr>
-        <w:t>, mantendo-se integralmente o v. acórdão recorrido por seus próprios e jurídicos fundamentos.</w:t>
-      </w:r>
-    </w:p>
-    <w:p>
-      <w:pPr>
-        <w:jc w:val="both"/>
-        <w:rPr>
-          <w:rFonts w:ascii="Times New Roman" w:hAnsi="Times New Roman" w:cs="Times New Roman"/>
-        </w:rPr>
-      </w:pPr>
-    </w:p>
-    <w:p>
-      <w:pPr>
-        <w:ind w:firstLine="1701"/>
-        <w:jc w:val="both"/>
-        <w:rPr>
-          <w:rFonts w:ascii="Times New Roman" w:hAnsi="Times New Roman" w:cs="Times New Roman"/>
-        </w:rPr>
-      </w:pPr>
-      <w:r>
-        <w:rPr>
-          <w:rFonts w:ascii="Times New Roman" w:hAnsi="Times New Roman" w:cs="Times New Roman"/>
-        </w:rPr>
-        <w:t>Goiânia, data e hora da assinatura digital.</w:t>
-      </w:r>
-    </w:p>
-    <w:p>
-      <w:pPr>
-        <w:jc w:val="both"/>
-        <w:rPr>
-          <w:rFonts w:ascii="Times New Roman" w:hAnsi="Times New Roman" w:cs="Times New Roman"/>
-        </w:rPr>
-      </w:pPr>
-    </w:p>
-    <w:p>
-      <w:pPr>
-        <w:jc w:val="center"/>
-        <w:rPr>
-          <w:rFonts w:ascii="Times New Roman" w:hAnsi="Times New Roman" w:cs="Times New Roman"/>
-          <w:b/>
-          <w:bCs/>
-        </w:rPr>
-      </w:pPr>
-      <w:r>
-        <w:rPr>
-          <w:rFonts w:ascii="Times New Roman" w:hAnsi="Times New Roman" w:cs="Times New Roman"/>
-          <w:b/>
-          <w:bCs/>
-        </w:rPr>
-        <w:t>[</w:t>
-      </w:r>
-      <w:r>
-        <w:rPr>
-          <w:rFonts w:ascii="Times New Roman" w:hAnsi="Times New Roman" w:cs="Times New Roman"/>
-          <w:b/>
-          <w:bCs/>
-        </w:rPr>
-        <w:t>NOME_PROMOTOR</w:t>
-      </w:r>
-      <w:r>
-        <w:rPr>
-          <w:rFonts w:ascii="Times New Roman" w:hAnsi="Times New Roman" w:cs="Times New Roman"/>
-          <w:b/>
-          <w:bCs/>
-        </w:rPr>
-        <w:t>]</w:t>
-      </w:r>
-    </w:p>
-    <w:p>
-      <w:pPr>
-        <w:jc w:val="center"/>
-        <w:rPr>
-          <w:rFonts w:ascii="Times New Roman" w:hAnsi="Times New Roman" w:cs="Times New Roman"/>
-        </w:rPr>
-      </w:pPr>
-      <w:r>
-        <w:rPr>
-          <w:rFonts w:ascii="Times New Roman" w:hAnsi="Times New Roman" w:cs="Times New Roman"/>
-        </w:rPr>
-        <w:t xml:space="preserve">Promotor(a) de Justiça </w:t>
-      </w:r>
-      <w:r>
-        <w:rPr>
-          <w:rFonts w:ascii="Times New Roman" w:hAnsi="Times New Roman" w:cs="Times New Roman"/>
-        </w:rPr>
-        <w:t>em auxílio</w:t>
-      </w:r>
-    </w:p>
-    <w:p>
-      <w:pPr>
-        <w:jc w:val="center"/>
-        <w:rPr>
-          <w:rFonts w:ascii="Times New Roman" w:hAnsi="Times New Roman" w:cs="Times New Roman"/>
-        </w:rPr>
-      </w:pPr>
-      <w:r>
-        <w:rPr>
-          <w:rFonts w:ascii="Times New Roman" w:eastAsia="Times New Roman" w:hAnsi="Times New Roman" w:cs="Times New Roman"/>
-          <w:b/>
-          <w:bCs/>
-          <w:i/>
-          <w:iCs/>
-          <w:color w:val="000000"/>
-          <w:sz w:val="24"/>
-          <w:szCs w:val="24"/>
-          <w:lang w:eastAsia="pt-BR"/>
-        </w:rPr>
-        <w:t xml:space="preserve">(por delegação do Procurador-Geral de Justiça – Portaria </w:t>
-      </w:r>
-      <w:proofErr w:type="gramStart"/>
-      <w:r>
-        <w:rPr>
-          <w:rFonts w:ascii="Times New Roman" w:eastAsia="Times New Roman" w:hAnsi="Times New Roman" w:cs="Times New Roman"/>
-          <w:b/>
-          <w:bCs/>
-          <w:i/>
-          <w:iCs/>
-          <w:color w:val="000000"/>
-          <w:sz w:val="24"/>
-          <w:szCs w:val="24"/>
-          <w:lang w:eastAsia="pt-BR"/>
-        </w:rPr>
-        <w:t xml:space="preserve">n.º </w:t>
-      </w:r>
-      <w:r>
-        <w:rPr>
-          <w:rFonts w:ascii="Times New Roman" w:eastAsia="Times New Roman" w:hAnsi="Times New Roman" w:cs="Times New Roman"/>
-          <w:sz w:val="24"/>
-          <w:szCs w:val="24"/>
-          <w:lang w:eastAsia="pt-BR"/>
-        </w:rPr>
-        <w:t>)</w:t>
-      </w:r>
-      <w:proofErr w:type="gramEnd"/>
     </w:p>
     <w:sectPr>
       <w:pgSz w:w="11906" w:h="16838"/>

</xml_diff>